<commit_message>
Background of the Study draft. 80%
</commit_message>
<xml_diff>
--- a/Background.docx
+++ b/Background.docx
@@ -27,93 +27,150 @@
         <w:tab/>
       </w:r>
       <w:r>
-        <w:t xml:space="preserve">Technology </w:t>
+        <w:t>Technology is highly essential to the culture today. Even though its changes are fast-paced, the world looks for ways to cope with its evolution and apply it to solve everyday problems. Man has developed hardware devices, software application and ways to communicate</w:t>
+      </w:r>
+      <w:r>
+        <w:t xml:space="preserve"> in order to suffice the needs and wants of society, making life easier and more comfortable.</w:t>
+      </w:r>
+      <w:r>
+        <w:t xml:space="preserve"> T</w:t>
+      </w:r>
+      <w:r>
+        <w:t xml:space="preserve">he society today </w:t>
+      </w:r>
+      <w:r>
+        <w:t>wants products and services available anytime and anywhere – in short, have things on-the-go.</w:t>
+      </w:r>
+    </w:p>
+    <w:p>
+      <w:pPr>
+        <w:rPr>
+          <w:rFonts w:cstheme="minorHAnsi"/>
+        </w:rPr>
+      </w:pPr>
+      <w:r>
+        <w:tab/>
+      </w:r>
+      <w:r>
+        <w:rPr>
+          <w:rFonts w:cstheme="minorHAnsi"/>
+          <w:shd w:val="clear" w:color="auto" w:fill="FFFFFF"/>
+        </w:rPr>
+        <w:t>The market for children’s products and food is enormous. Parents on the one hand have a hard time raising children the way they want to, while on the other hand, kids are being increasingly influenced by commercialism that often goes against what parents are trying to do</w:t>
+      </w:r>
+      <w:r>
+        <w:rPr>
+          <w:rFonts w:cstheme="minorHAnsi"/>
+          <w:shd w:val="clear" w:color="auto" w:fill="FFFFFF"/>
+        </w:rPr>
+        <w:t>. (</w:t>
+      </w:r>
+      <w:proofErr w:type="spellStart"/>
+      <w:r>
+        <w:rPr>
+          <w:rFonts w:eastAsia="Times New Roman" w:cstheme="minorHAnsi"/>
+          <w:i/>
+          <w:iCs/>
+          <w:sz w:val="23"/>
+          <w:szCs w:val="23"/>
+          <w:lang w:eastAsia="en-PH"/>
+        </w:rPr>
+        <w:t>Anup</w:t>
+      </w:r>
+      <w:proofErr w:type="spellEnd"/>
+      <w:r>
+        <w:rPr>
+          <w:rFonts w:eastAsia="Times New Roman" w:cstheme="minorHAnsi"/>
+          <w:i/>
+          <w:iCs/>
+          <w:sz w:val="23"/>
+          <w:szCs w:val="23"/>
+          <w:lang w:eastAsia="en-PH"/>
+        </w:rPr>
+        <w:t xml:space="preserve"> Shah, 2010</w:t>
+      </w:r>
+      <w:r>
+        <w:rPr>
+          <w:rFonts w:cstheme="minorHAnsi"/>
+          <w:shd w:val="clear" w:color="auto" w:fill="FFFFFF"/>
+        </w:rPr>
+        <w:t xml:space="preserve">) </w:t>
+      </w:r>
+      <w:r>
+        <w:rPr>
+          <w:rFonts w:cstheme="minorHAnsi"/>
+        </w:rPr>
+        <w:t>Purchasing of food items in a school cafeteria is inevitable, especially for young students</w:t>
+      </w:r>
+      <w:r>
+        <w:rPr>
+          <w:rFonts w:cstheme="minorHAnsi"/>
+        </w:rPr>
+        <w:t xml:space="preserve"> like the Lasallians from the University of St. La Salle – Integrated Sc</w:t>
+      </w:r>
+      <w:r>
+        <w:rPr>
+          <w:rFonts w:cstheme="minorHAnsi"/>
+        </w:rPr>
+        <w:t xml:space="preserve">hool. This is one reason why it is important for parents to monitor their children’s </w:t>
+      </w:r>
+      <w:r>
+        <w:rPr>
+          <w:rFonts w:cstheme="minorHAnsi"/>
+        </w:rPr>
+        <w:t>transactions.</w:t>
+      </w:r>
+    </w:p>
+    <w:p>
+      <w:r>
+        <w:tab/>
+      </w:r>
+      <w:r>
+        <w:t xml:space="preserve">This design project </w:t>
+      </w:r>
+      <w:r>
+        <w:t>aims to use</w:t>
+      </w:r>
+      <w:r>
+        <w:t xml:space="preserve"> Radio</w:t>
       </w:r>
       <w:bookmarkStart w:id="0" w:name="_GoBack"/>
       <w:bookmarkEnd w:id="0"/>
-    </w:p>
-    <w:p>
-      <w:pPr>
-        <w:pStyle w:val="ListParagraph"/>
-        <w:numPr>
-          <w:ilvl w:val="0"/>
-          <w:numId w:val="1"/>
-        </w:numPr>
-      </w:pPr>
-      <w:r>
-        <w:t>Situation leading up to current dilemma</w:t>
-      </w:r>
-    </w:p>
-    <w:p>
-      <w:pPr>
-        <w:pStyle w:val="ListParagraph"/>
-        <w:numPr>
-          <w:ilvl w:val="0"/>
-          <w:numId w:val="1"/>
-        </w:numPr>
-      </w:pPr>
-      <w:r>
-        <w:t>What is being proposed</w:t>
-      </w:r>
-    </w:p>
-    <w:p>
-      <w:pPr>
-        <w:pStyle w:val="ListParagraph"/>
-        <w:numPr>
-          <w:ilvl w:val="0"/>
-          <w:numId w:val="1"/>
-        </w:numPr>
-      </w:pPr>
-      <w:r>
-        <w:t>What is RFID</w:t>
-      </w:r>
-    </w:p>
-    <w:p>
-      <w:pPr>
-        <w:pStyle w:val="ListParagraph"/>
-        <w:numPr>
-          <w:ilvl w:val="0"/>
-          <w:numId w:val="1"/>
-        </w:numPr>
-      </w:pPr>
-      <w:r>
-        <w:t>What is Cloud</w:t>
-      </w:r>
-    </w:p>
-    <w:p>
-      <w:pPr>
-        <w:pStyle w:val="ListParagraph"/>
-        <w:numPr>
-          <w:ilvl w:val="0"/>
-          <w:numId w:val="1"/>
-        </w:numPr>
-      </w:pPr>
-      <w:r>
-        <w:t>What is App-based monitoring</w:t>
-      </w:r>
-    </w:p>
-    <w:p>
-      <w:pPr>
-        <w:pStyle w:val="ListParagraph"/>
-        <w:numPr>
-          <w:ilvl w:val="0"/>
-          <w:numId w:val="1"/>
-        </w:numPr>
-      </w:pPr>
-      <w:r>
-        <w:t>Related Literature</w:t>
-      </w:r>
-    </w:p>
-    <w:p>
-      <w:pPr>
-        <w:pStyle w:val="ListParagraph"/>
-        <w:numPr>
-          <w:ilvl w:val="0"/>
-          <w:numId w:val="1"/>
-        </w:numPr>
-      </w:pPr>
-      <w:r>
-        <w:t xml:space="preserve">Conclusion as to why </w:t>
+      <w:r>
+        <w:t>-frequency Identification (RFID) in making</w:t>
+      </w:r>
+      <w:r>
+        <w:t xml:space="preserve"> cashless</w:t>
+      </w:r>
+      <w:r>
+        <w:t xml:space="preserve"> purchases from the cafeteria in the University of St. La Salle – Integrated School.</w:t>
+      </w:r>
+      <w:r>
+        <w:t xml:space="preserve"> </w:t>
+      </w:r>
+      <w:r>
+        <w:t xml:space="preserve"> </w:t>
+      </w:r>
+      <w:r>
+        <w:t xml:space="preserve">It also makes use of Cloud Computing by keeping track of the vendor’s list of items that are available for buying, along with their prices, the number of purchases made by the students and the total revenue that they have accumulated </w:t>
+      </w:r>
+      <w:r>
+        <w:t xml:space="preserve">throughout a certain period. </w:t>
+      </w:r>
+      <w:r>
+        <w:t>This payment scheme also comes with an application which the parents can download in order to monitor</w:t>
+      </w:r>
+      <w:r>
+        <w:t xml:space="preserve"> and control</w:t>
+      </w:r>
+      <w:r>
+        <w:t xml:space="preserve"> </w:t>
+      </w:r>
+      <w:r>
+        <w:t>the student’s transactions and see the available balance in the child’s account.</w:t>
+      </w:r>
+      <w:r>
+        <w:t xml:space="preserve"> </w:t>
       </w:r>
     </w:p>
     <w:sectPr>
@@ -240,8 +297,160 @@
       </w:rPr>
     </w:lvl>
   </w:abstractNum>
+  <w:abstractNum w:abstractNumId="1">
+    <w:nsid w:val="38D8693D"/>
+    <w:multiLevelType w:val="multilevel"/>
+    <w:tmpl w:val="2EACDE3E"/>
+    <w:lvl w:ilvl="0">
+      <w:start w:val="1"/>
+      <w:numFmt w:val="bullet"/>
+      <w:lvlText w:val=""/>
+      <w:lvlJc w:val="left"/>
+      <w:pPr>
+        <w:tabs>
+          <w:tab w:val="num" w:pos="720"/>
+        </w:tabs>
+        <w:ind w:left="720" w:hanging="360"/>
+      </w:pPr>
+      <w:rPr>
+        <w:rFonts w:ascii="Symbol" w:hAnsi="Symbol" w:hint="default"/>
+        <w:sz w:val="20"/>
+      </w:rPr>
+    </w:lvl>
+    <w:lvl w:ilvl="1" w:tentative="1">
+      <w:start w:val="1"/>
+      <w:numFmt w:val="bullet"/>
+      <w:lvlText w:val="o"/>
+      <w:lvlJc w:val="left"/>
+      <w:pPr>
+        <w:tabs>
+          <w:tab w:val="num" w:pos="1440"/>
+        </w:tabs>
+        <w:ind w:left="1440" w:hanging="360"/>
+      </w:pPr>
+      <w:rPr>
+        <w:rFonts w:ascii="Courier New" w:hAnsi="Courier New" w:hint="default"/>
+        <w:sz w:val="20"/>
+      </w:rPr>
+    </w:lvl>
+    <w:lvl w:ilvl="2" w:tentative="1">
+      <w:start w:val="1"/>
+      <w:numFmt w:val="bullet"/>
+      <w:lvlText w:val=""/>
+      <w:lvlJc w:val="left"/>
+      <w:pPr>
+        <w:tabs>
+          <w:tab w:val="num" w:pos="2160"/>
+        </w:tabs>
+        <w:ind w:left="2160" w:hanging="360"/>
+      </w:pPr>
+      <w:rPr>
+        <w:rFonts w:ascii="Wingdings" w:hAnsi="Wingdings" w:hint="default"/>
+        <w:sz w:val="20"/>
+      </w:rPr>
+    </w:lvl>
+    <w:lvl w:ilvl="3" w:tentative="1">
+      <w:start w:val="1"/>
+      <w:numFmt w:val="bullet"/>
+      <w:lvlText w:val=""/>
+      <w:lvlJc w:val="left"/>
+      <w:pPr>
+        <w:tabs>
+          <w:tab w:val="num" w:pos="2880"/>
+        </w:tabs>
+        <w:ind w:left="2880" w:hanging="360"/>
+      </w:pPr>
+      <w:rPr>
+        <w:rFonts w:ascii="Wingdings" w:hAnsi="Wingdings" w:hint="default"/>
+        <w:sz w:val="20"/>
+      </w:rPr>
+    </w:lvl>
+    <w:lvl w:ilvl="4" w:tentative="1">
+      <w:start w:val="1"/>
+      <w:numFmt w:val="bullet"/>
+      <w:lvlText w:val=""/>
+      <w:lvlJc w:val="left"/>
+      <w:pPr>
+        <w:tabs>
+          <w:tab w:val="num" w:pos="3600"/>
+        </w:tabs>
+        <w:ind w:left="3600" w:hanging="360"/>
+      </w:pPr>
+      <w:rPr>
+        <w:rFonts w:ascii="Wingdings" w:hAnsi="Wingdings" w:hint="default"/>
+        <w:sz w:val="20"/>
+      </w:rPr>
+    </w:lvl>
+    <w:lvl w:ilvl="5" w:tentative="1">
+      <w:start w:val="1"/>
+      <w:numFmt w:val="bullet"/>
+      <w:lvlText w:val=""/>
+      <w:lvlJc w:val="left"/>
+      <w:pPr>
+        <w:tabs>
+          <w:tab w:val="num" w:pos="4320"/>
+        </w:tabs>
+        <w:ind w:left="4320" w:hanging="360"/>
+      </w:pPr>
+      <w:rPr>
+        <w:rFonts w:ascii="Wingdings" w:hAnsi="Wingdings" w:hint="default"/>
+        <w:sz w:val="20"/>
+      </w:rPr>
+    </w:lvl>
+    <w:lvl w:ilvl="6" w:tentative="1">
+      <w:start w:val="1"/>
+      <w:numFmt w:val="bullet"/>
+      <w:lvlText w:val=""/>
+      <w:lvlJc w:val="left"/>
+      <w:pPr>
+        <w:tabs>
+          <w:tab w:val="num" w:pos="5040"/>
+        </w:tabs>
+        <w:ind w:left="5040" w:hanging="360"/>
+      </w:pPr>
+      <w:rPr>
+        <w:rFonts w:ascii="Wingdings" w:hAnsi="Wingdings" w:hint="default"/>
+        <w:sz w:val="20"/>
+      </w:rPr>
+    </w:lvl>
+    <w:lvl w:ilvl="7" w:tentative="1">
+      <w:start w:val="1"/>
+      <w:numFmt w:val="bullet"/>
+      <w:lvlText w:val=""/>
+      <w:lvlJc w:val="left"/>
+      <w:pPr>
+        <w:tabs>
+          <w:tab w:val="num" w:pos="5760"/>
+        </w:tabs>
+        <w:ind w:left="5760" w:hanging="360"/>
+      </w:pPr>
+      <w:rPr>
+        <w:rFonts w:ascii="Wingdings" w:hAnsi="Wingdings" w:hint="default"/>
+        <w:sz w:val="20"/>
+      </w:rPr>
+    </w:lvl>
+    <w:lvl w:ilvl="8" w:tentative="1">
+      <w:start w:val="1"/>
+      <w:numFmt w:val="bullet"/>
+      <w:lvlText w:val=""/>
+      <w:lvlJc w:val="left"/>
+      <w:pPr>
+        <w:tabs>
+          <w:tab w:val="num" w:pos="6480"/>
+        </w:tabs>
+        <w:ind w:left="6480" w:hanging="360"/>
+      </w:pPr>
+      <w:rPr>
+        <w:rFonts w:ascii="Wingdings" w:hAnsi="Wingdings" w:hint="default"/>
+        <w:sz w:val="20"/>
+      </w:rPr>
+    </w:lvl>
+  </w:abstractNum>
   <w:num w:numId="1">
     <w:abstractNumId w:val="0"/>
+  </w:num>
+  <w:num w:numId="2">
+    <w:abstractNumId w:val="1"/>
   </w:num>
 </w:numbering>
 </file>

</xml_diff>

<commit_message>
Finished Background Of The Study
</commit_message>
<xml_diff>
--- a/Background.docx
+++ b/Background.docx
@@ -4,178 +4,316 @@
   <w:body>
     <w:p>
       <w:pPr>
-        <w:jc w:val="center"/>
-      </w:pPr>
-      <w:r>
-        <w:t>Introduction</w:t>
-      </w:r>
-    </w:p>
-    <w:p/>
-    <w:p/>
-    <w:p/>
-    <w:p/>
-    <w:p>
-      <w:r>
+        <w:spacing w:line="480" w:lineRule="auto"/>
+        <w:rPr>
+          <w:rFonts w:ascii="Times New Roman" w:hAnsi="Times New Roman" w:cs="Times New Roman"/>
+          <w:sz w:val="24"/>
+          <w:szCs w:val="24"/>
+        </w:rPr>
+      </w:pPr>
+      <w:r>
+        <w:rPr>
+          <w:rFonts w:ascii="Times New Roman" w:hAnsi="Times New Roman" w:cs="Times New Roman"/>
+          <w:sz w:val="24"/>
+          <w:szCs w:val="24"/>
+        </w:rPr>
         <w:t>Background</w:t>
       </w:r>
       <w:r>
+        <w:rPr>
+          <w:rFonts w:ascii="Times New Roman" w:hAnsi="Times New Roman" w:cs="Times New Roman"/>
+          <w:sz w:val="24"/>
+          <w:szCs w:val="24"/>
+        </w:rPr>
         <w:t xml:space="preserve"> of the Study</w:t>
       </w:r>
+      <w:bookmarkStart w:id="0" w:name="_GoBack"/>
+      <w:bookmarkEnd w:id="0"/>
     </w:p>
     <w:p>
-      <w:r>
+      <w:pPr>
+        <w:spacing w:line="480" w:lineRule="auto"/>
+        <w:rPr>
+          <w:rFonts w:ascii="Times New Roman" w:hAnsi="Times New Roman" w:cs="Times New Roman"/>
+          <w:sz w:val="24"/>
+          <w:szCs w:val="24"/>
+        </w:rPr>
+      </w:pPr>
+      <w:r>
+        <w:rPr>
+          <w:rFonts w:ascii="Times New Roman" w:hAnsi="Times New Roman" w:cs="Times New Roman"/>
+          <w:sz w:val="24"/>
+          <w:szCs w:val="24"/>
+        </w:rPr>
         <w:tab/>
       </w:r>
       <w:r>
+        <w:rPr>
+          <w:rFonts w:ascii="Times New Roman" w:hAnsi="Times New Roman" w:cs="Times New Roman"/>
+          <w:sz w:val="24"/>
+          <w:szCs w:val="24"/>
+        </w:rPr>
         <w:t>Technology is highly essential to the culture today. Even though its changes are fast-paced, the world looks for ways to cope with its evolution and apply it to solve everyday problems. Man has developed hardware devices, software application and ways to communicate</w:t>
       </w:r>
       <w:r>
+        <w:rPr>
+          <w:rFonts w:ascii="Times New Roman" w:hAnsi="Times New Roman" w:cs="Times New Roman"/>
+          <w:sz w:val="24"/>
+          <w:szCs w:val="24"/>
+        </w:rPr>
         <w:t xml:space="preserve"> in order to suffice the needs and wants of society, making life easier and more comfortable.</w:t>
       </w:r>
       <w:r>
+        <w:rPr>
+          <w:rFonts w:ascii="Times New Roman" w:hAnsi="Times New Roman" w:cs="Times New Roman"/>
+          <w:sz w:val="24"/>
+          <w:szCs w:val="24"/>
+        </w:rPr>
         <w:t xml:space="preserve"> T</w:t>
       </w:r>
       <w:r>
+        <w:rPr>
+          <w:rFonts w:ascii="Times New Roman" w:hAnsi="Times New Roman" w:cs="Times New Roman"/>
+          <w:sz w:val="24"/>
+          <w:szCs w:val="24"/>
+        </w:rPr>
         <w:t xml:space="preserve">he society today </w:t>
       </w:r>
       <w:r>
+        <w:rPr>
+          <w:rFonts w:ascii="Times New Roman" w:hAnsi="Times New Roman" w:cs="Times New Roman"/>
+          <w:sz w:val="24"/>
+          <w:szCs w:val="24"/>
+        </w:rPr>
         <w:t>wants products and services available anytime and anywhere – in short, have things on-the-go.</w:t>
       </w:r>
     </w:p>
     <w:p>
       <w:pPr>
-        <w:rPr>
-          <w:rFonts w:cstheme="minorHAnsi"/>
-        </w:rPr>
-      </w:pPr>
-      <w:r>
-        <w:tab/>
-      </w:r>
-      <w:r>
-        <w:rPr>
-          <w:rFonts w:cstheme="minorHAnsi"/>
+        <w:spacing w:line="480" w:lineRule="auto"/>
+        <w:ind w:firstLine="720"/>
+        <w:rPr>
+          <w:rFonts w:ascii="Times New Roman" w:hAnsi="Times New Roman" w:cs="Times New Roman"/>
+          <w:sz w:val="24"/>
+          <w:szCs w:val="24"/>
+        </w:rPr>
+      </w:pPr>
+      <w:r>
+        <w:rPr>
+          <w:rFonts w:ascii="Times New Roman" w:hAnsi="Times New Roman" w:cs="Times New Roman"/>
+          <w:sz w:val="24"/>
+          <w:szCs w:val="24"/>
           <w:shd w:val="clear" w:color="auto" w:fill="FFFFFF"/>
         </w:rPr>
-        <w:t>The market for children’s products and food is enormous. Parents on the one hand have a hard time raising children the way they want to, while on the other hand, kids are being increasingly influenced by commercialism that often goes against what parents are trying to do</w:t>
-      </w:r>
-      <w:r>
-        <w:rPr>
-          <w:rFonts w:cstheme="minorHAnsi"/>
-          <w:shd w:val="clear" w:color="auto" w:fill="FFFFFF"/>
-        </w:rPr>
-        <w:t>. (</w:t>
-      </w:r>
-      <w:proofErr w:type="spellStart"/>
-      <w:r>
-        <w:rPr>
-          <w:rFonts w:eastAsia="Times New Roman" w:cstheme="minorHAnsi"/>
+        <w:t>The market for children’s products and food is enormous. Parents on the one hand have a hard time raising children the way they want to, while on the other hand, kids are being increasingly influenced by commercialism that often goes against what parents are trying to do. (</w:t>
+      </w:r>
+      <w:r>
+        <w:rPr>
+          <w:rFonts w:ascii="Times New Roman" w:eastAsia="Times New Roman" w:hAnsi="Times New Roman" w:cs="Times New Roman"/>
           <w:i/>
           <w:iCs/>
-          <w:sz w:val="23"/>
-          <w:szCs w:val="23"/>
+          <w:sz w:val="24"/>
+          <w:szCs w:val="24"/>
           <w:lang w:eastAsia="en-PH"/>
         </w:rPr>
-        <w:t>Anup</w:t>
-      </w:r>
-      <w:proofErr w:type="spellEnd"/>
-      <w:r>
-        <w:rPr>
-          <w:rFonts w:eastAsia="Times New Roman" w:cstheme="minorHAnsi"/>
-          <w:i/>
-          <w:iCs/>
-          <w:sz w:val="23"/>
-          <w:szCs w:val="23"/>
-          <w:lang w:eastAsia="en-PH"/>
-        </w:rPr>
-        <w:t xml:space="preserve"> Shah, 2010</w:t>
-      </w:r>
-      <w:r>
-        <w:rPr>
-          <w:rFonts w:cstheme="minorHAnsi"/>
+        <w:t>Anup Shah, 2010</w:t>
+      </w:r>
+      <w:r>
+        <w:rPr>
+          <w:rFonts w:ascii="Times New Roman" w:hAnsi="Times New Roman" w:cs="Times New Roman"/>
+          <w:sz w:val="24"/>
+          <w:szCs w:val="24"/>
           <w:shd w:val="clear" w:color="auto" w:fill="FFFFFF"/>
         </w:rPr>
         <w:t xml:space="preserve">) </w:t>
       </w:r>
       <w:r>
         <w:rPr>
-          <w:rFonts w:cstheme="minorHAnsi"/>
-        </w:rPr>
-        <w:t>Purchasing of food items in a school cafeteria is inevitable, especially for young students</w:t>
-      </w:r>
-      <w:r>
-        <w:rPr>
-          <w:rFonts w:cstheme="minorHAnsi"/>
-        </w:rPr>
-        <w:t xml:space="preserve"> like the Lasallians from the University of St. La Salle – Integrated Sc</w:t>
-      </w:r>
-      <w:r>
-        <w:rPr>
-          <w:rFonts w:cstheme="minorHAnsi"/>
+          <w:rFonts w:ascii="Times New Roman" w:hAnsi="Times New Roman" w:cs="Times New Roman"/>
+          <w:sz w:val="24"/>
+          <w:szCs w:val="24"/>
+        </w:rPr>
+        <w:t>Purchasing of food items in a school cafeteria is inevitable, especially for young students like the Lasallians from the University of St. La Salle – Integrated Sc</w:t>
+      </w:r>
+      <w:r>
+        <w:rPr>
+          <w:rFonts w:ascii="Times New Roman" w:hAnsi="Times New Roman" w:cs="Times New Roman"/>
+          <w:sz w:val="24"/>
+          <w:szCs w:val="24"/>
         </w:rPr>
         <w:t xml:space="preserve">hool. This is one reason why it is important for parents to monitor their children’s </w:t>
       </w:r>
       <w:r>
         <w:rPr>
-          <w:rFonts w:cstheme="minorHAnsi"/>
+          <w:rFonts w:ascii="Times New Roman" w:hAnsi="Times New Roman" w:cs="Times New Roman"/>
+          <w:sz w:val="24"/>
+          <w:szCs w:val="24"/>
         </w:rPr>
         <w:t>transactions.</w:t>
       </w:r>
     </w:p>
     <w:p>
-      <w:r>
+      <w:pPr>
+        <w:spacing w:line="480" w:lineRule="auto"/>
+        <w:rPr>
+          <w:rFonts w:ascii="Times New Roman" w:hAnsi="Times New Roman" w:cs="Times New Roman"/>
+          <w:sz w:val="24"/>
+          <w:szCs w:val="24"/>
+        </w:rPr>
+      </w:pPr>
+      <w:r>
+        <w:rPr>
+          <w:rFonts w:ascii="Times New Roman" w:hAnsi="Times New Roman" w:cs="Times New Roman"/>
+          <w:sz w:val="24"/>
+          <w:szCs w:val="24"/>
+        </w:rPr>
         <w:tab/>
       </w:r>
       <w:r>
+        <w:rPr>
+          <w:rFonts w:ascii="Times New Roman" w:hAnsi="Times New Roman" w:cs="Times New Roman"/>
+          <w:sz w:val="24"/>
+          <w:szCs w:val="24"/>
+        </w:rPr>
         <w:t xml:space="preserve">This design project </w:t>
       </w:r>
       <w:r>
+        <w:rPr>
+          <w:rFonts w:ascii="Times New Roman" w:hAnsi="Times New Roman" w:cs="Times New Roman"/>
+          <w:sz w:val="24"/>
+          <w:szCs w:val="24"/>
+        </w:rPr>
         <w:t>aims to use</w:t>
       </w:r>
       <w:r>
-        <w:t xml:space="preserve"> Radio</w:t>
-      </w:r>
-      <w:bookmarkStart w:id="0" w:name="_GoBack"/>
-      <w:bookmarkEnd w:id="0"/>
-      <w:r>
-        <w:t>-frequency Identification (RFID) in making</w:t>
-      </w:r>
-      <w:r>
+        <w:rPr>
+          <w:rFonts w:ascii="Times New Roman" w:hAnsi="Times New Roman" w:cs="Times New Roman"/>
+          <w:sz w:val="24"/>
+          <w:szCs w:val="24"/>
+        </w:rPr>
+        <w:t xml:space="preserve"> Radio-frequency Identification (RFID) in making</w:t>
+      </w:r>
+      <w:r>
+        <w:rPr>
+          <w:rFonts w:ascii="Times New Roman" w:hAnsi="Times New Roman" w:cs="Times New Roman"/>
+          <w:sz w:val="24"/>
+          <w:szCs w:val="24"/>
+        </w:rPr>
         <w:t xml:space="preserve"> cashless</w:t>
       </w:r>
       <w:r>
+        <w:rPr>
+          <w:rFonts w:ascii="Times New Roman" w:hAnsi="Times New Roman" w:cs="Times New Roman"/>
+          <w:sz w:val="24"/>
+          <w:szCs w:val="24"/>
+        </w:rPr>
         <w:t xml:space="preserve"> purchases from the cafeteria in the University of St. La Salle – Integrated School.</w:t>
       </w:r>
       <w:r>
+        <w:rPr>
+          <w:rFonts w:ascii="Times New Roman" w:hAnsi="Times New Roman" w:cs="Times New Roman"/>
+          <w:sz w:val="24"/>
+          <w:szCs w:val="24"/>
+        </w:rPr>
         <w:t xml:space="preserve"> </w:t>
       </w:r>
       <w:r>
+        <w:rPr>
+          <w:rFonts w:ascii="Times New Roman" w:hAnsi="Times New Roman" w:cs="Times New Roman"/>
+          <w:sz w:val="24"/>
+          <w:szCs w:val="24"/>
+        </w:rPr>
         <w:t xml:space="preserve"> </w:t>
       </w:r>
       <w:r>
+        <w:rPr>
+          <w:rFonts w:ascii="Times New Roman" w:hAnsi="Times New Roman" w:cs="Times New Roman"/>
+          <w:sz w:val="24"/>
+          <w:szCs w:val="24"/>
+        </w:rPr>
         <w:t xml:space="preserve">It also makes use of Cloud Computing by keeping track of the vendor’s list of items that are available for buying, along with their prices, the number of purchases made by the students and the total revenue that they have accumulated </w:t>
       </w:r>
       <w:r>
+        <w:rPr>
+          <w:rFonts w:ascii="Times New Roman" w:hAnsi="Times New Roman" w:cs="Times New Roman"/>
+          <w:sz w:val="24"/>
+          <w:szCs w:val="24"/>
+        </w:rPr>
         <w:t xml:space="preserve">throughout a certain period. </w:t>
       </w:r>
       <w:r>
-        <w:t>This payment scheme also comes with an application which the parents can download in order to monitor</w:t>
-      </w:r>
-      <w:r>
-        <w:t xml:space="preserve"> and control</w:t>
-      </w:r>
-      <w:r>
-        <w:t xml:space="preserve"> </w:t>
-      </w:r>
-      <w:r>
-        <w:t>the student’s transactions and see the available balance in the child’s account.</w:t>
-      </w:r>
-      <w:r>
-        <w:t xml:space="preserve"> </w:t>
+        <w:rPr>
+          <w:rFonts w:ascii="Times New Roman" w:hAnsi="Times New Roman" w:cs="Times New Roman"/>
+          <w:sz w:val="24"/>
+          <w:szCs w:val="24"/>
+        </w:rPr>
+        <w:t xml:space="preserve">This payment scheme also comes with an application which the parents can download in order to monitor </w:t>
+      </w:r>
+      <w:r>
+        <w:rPr>
+          <w:rFonts w:ascii="Times New Roman" w:hAnsi="Times New Roman" w:cs="Times New Roman"/>
+          <w:sz w:val="24"/>
+          <w:szCs w:val="24"/>
+        </w:rPr>
+        <w:t xml:space="preserve">the student’s transactions, </w:t>
+      </w:r>
+      <w:r>
+        <w:rPr>
+          <w:rFonts w:ascii="Times New Roman" w:hAnsi="Times New Roman" w:cs="Times New Roman"/>
+          <w:sz w:val="24"/>
+          <w:szCs w:val="24"/>
+        </w:rPr>
+        <w:t>see the available</w:t>
+      </w:r>
+      <w:r>
+        <w:rPr>
+          <w:rFonts w:ascii="Times New Roman" w:hAnsi="Times New Roman" w:cs="Times New Roman"/>
+          <w:sz w:val="24"/>
+          <w:szCs w:val="24"/>
+        </w:rPr>
+        <w:t xml:space="preserve"> balance in the child’s account and control the child’s daily expenditure budget.</w:t>
+      </w:r>
+    </w:p>
+    <w:p>
+      <w:pPr>
+        <w:spacing w:line="480" w:lineRule="auto"/>
+        <w:rPr>
+          <w:rFonts w:ascii="Times New Roman" w:hAnsi="Times New Roman" w:cs="Times New Roman"/>
+          <w:sz w:val="24"/>
+          <w:szCs w:val="24"/>
+        </w:rPr>
+      </w:pPr>
+      <w:r>
+        <w:rPr>
+          <w:rFonts w:ascii="Times New Roman" w:hAnsi="Times New Roman" w:cs="Times New Roman"/>
+          <w:sz w:val="24"/>
+          <w:szCs w:val="24"/>
+        </w:rPr>
+        <w:lastRenderedPageBreak/>
+        <w:tab/>
+      </w:r>
+    </w:p>
+    <w:p>
+      <w:pPr>
+        <w:spacing w:line="480" w:lineRule="auto"/>
+        <w:rPr>
+          <w:rFonts w:ascii="Times New Roman" w:hAnsi="Times New Roman" w:cs="Times New Roman"/>
+          <w:sz w:val="24"/>
+          <w:szCs w:val="24"/>
+        </w:rPr>
+      </w:pPr>
+      <w:r>
+        <w:rPr>
+          <w:rFonts w:ascii="Times New Roman" w:hAnsi="Times New Roman" w:cs="Times New Roman"/>
+          <w:sz w:val="24"/>
+          <w:szCs w:val="24"/>
+        </w:rPr>
+        <w:tab/>
       </w:r>
     </w:p>
     <w:sectPr>
       <w:pgSz w:w="12240" w:h="15840"/>
-      <w:pgMar w:top="1440" w:right="1440" w:bottom="1440" w:left="1440" w:header="708" w:footer="708" w:gutter="0"/>
+      <w:pgMar w:top="1440" w:right="1440" w:bottom="1440" w:left="2160" w:header="709" w:footer="709" w:gutter="0"/>
       <w:cols w:space="708"/>
       <w:docGrid w:linePitch="360"/>
     </w:sectPr>

</xml_diff>

<commit_message>
Modified Background of the Study and added Scope and Limitations.
</commit_message>
<xml_diff>
--- a/Background.docx
+++ b/Background.docx
@@ -5,88 +5,35 @@
     <w:p>
       <w:pPr>
         <w:spacing w:line="480" w:lineRule="auto"/>
-        <w:rPr>
-          <w:rFonts w:ascii="Times New Roman" w:hAnsi="Times New Roman" w:cs="Times New Roman"/>
-          <w:sz w:val="24"/>
-          <w:szCs w:val="24"/>
-        </w:rPr>
-      </w:pPr>
-      <w:r>
-        <w:rPr>
-          <w:rFonts w:ascii="Times New Roman" w:hAnsi="Times New Roman" w:cs="Times New Roman"/>
-          <w:sz w:val="24"/>
-          <w:szCs w:val="24"/>
-        </w:rPr>
-        <w:t>Background</w:t>
-      </w:r>
-      <w:r>
-        <w:rPr>
-          <w:rFonts w:ascii="Times New Roman" w:hAnsi="Times New Roman" w:cs="Times New Roman"/>
-          <w:sz w:val="24"/>
-          <w:szCs w:val="24"/>
-        </w:rPr>
-        <w:t xml:space="preserve"> of the Study</w:t>
-      </w:r>
-      <w:bookmarkStart w:id="0" w:name="_GoBack"/>
-      <w:bookmarkEnd w:id="0"/>
+        <w:jc w:val="center"/>
+        <w:rPr>
+          <w:rFonts w:ascii="Times New Roman" w:hAnsi="Times New Roman" w:cs="Times New Roman"/>
+          <w:b/>
+          <w:sz w:val="24"/>
+          <w:szCs w:val="24"/>
+        </w:rPr>
+      </w:pPr>
+      <w:r>
+        <w:rPr>
+          <w:rFonts w:ascii="Times New Roman" w:hAnsi="Times New Roman" w:cs="Times New Roman"/>
+          <w:b/>
+          <w:sz w:val="24"/>
+          <w:szCs w:val="24"/>
+        </w:rPr>
+        <w:t>Introduction</w:t>
+      </w:r>
     </w:p>
     <w:p>
       <w:pPr>
         <w:spacing w:line="480" w:lineRule="auto"/>
-        <w:rPr>
-          <w:rFonts w:ascii="Times New Roman" w:hAnsi="Times New Roman" w:cs="Times New Roman"/>
-          <w:sz w:val="24"/>
-          <w:szCs w:val="24"/>
-        </w:rPr>
-      </w:pPr>
-      <w:r>
-        <w:rPr>
-          <w:rFonts w:ascii="Times New Roman" w:hAnsi="Times New Roman" w:cs="Times New Roman"/>
-          <w:sz w:val="24"/>
-          <w:szCs w:val="24"/>
-        </w:rPr>
-        <w:tab/>
-      </w:r>
-      <w:r>
-        <w:rPr>
-          <w:rFonts w:ascii="Times New Roman" w:hAnsi="Times New Roman" w:cs="Times New Roman"/>
-          <w:sz w:val="24"/>
-          <w:szCs w:val="24"/>
-        </w:rPr>
-        <w:t>Technology is highly essential to the culture today. Even though its changes are fast-paced, the world looks for ways to cope with its evolution and apply it to solve everyday problems. Man has developed hardware devices, software application and ways to communicate</w:t>
-      </w:r>
-      <w:r>
-        <w:rPr>
-          <w:rFonts w:ascii="Times New Roman" w:hAnsi="Times New Roman" w:cs="Times New Roman"/>
-          <w:sz w:val="24"/>
-          <w:szCs w:val="24"/>
-        </w:rPr>
-        <w:t xml:space="preserve"> in order to suffice the needs and wants of society, making life easier and more comfortable.</w:t>
-      </w:r>
-      <w:r>
-        <w:rPr>
-          <w:rFonts w:ascii="Times New Roman" w:hAnsi="Times New Roman" w:cs="Times New Roman"/>
-          <w:sz w:val="24"/>
-          <w:szCs w:val="24"/>
-        </w:rPr>
-        <w:t xml:space="preserve"> T</w:t>
-      </w:r>
-      <w:r>
-        <w:rPr>
-          <w:rFonts w:ascii="Times New Roman" w:hAnsi="Times New Roman" w:cs="Times New Roman"/>
-          <w:sz w:val="24"/>
-          <w:szCs w:val="24"/>
-        </w:rPr>
-        <w:t xml:space="preserve">he society today </w:t>
-      </w:r>
-      <w:r>
-        <w:rPr>
-          <w:rFonts w:ascii="Times New Roman" w:hAnsi="Times New Roman" w:cs="Times New Roman"/>
-          <w:sz w:val="24"/>
-          <w:szCs w:val="24"/>
-        </w:rPr>
-        <w:t>wants products and services available anytime and anywhere – in short, have things on-the-go.</w:t>
-      </w:r>
+        <w:jc w:val="center"/>
+        <w:rPr>
+          <w:rFonts w:ascii="Times New Roman" w:hAnsi="Times New Roman" w:cs="Times New Roman"/>
+          <w:b/>
+          <w:sz w:val="24"/>
+          <w:szCs w:val="24"/>
+        </w:rPr>
+      </w:pPr>
     </w:p>
     <w:p>
       <w:pPr>
@@ -103,10 +50,30 @@
           <w:rFonts w:ascii="Times New Roman" w:hAnsi="Times New Roman" w:cs="Times New Roman"/>
           <w:sz w:val="24"/>
           <w:szCs w:val="24"/>
+        </w:rPr>
+        <w:t>Technology is highly essential to the culture today. Even though its changes are fast-paced, the world looks for ways to cope with its evolution and apply it to solve everyday problems. Man has developed hardware devices, software application and ways to communicate in order to suffice the needs and wants of society, making life easier and more comfortable. The society today wants products and services available anytime and anywhere – in short, have things on-the-go.</w:t>
+      </w:r>
+    </w:p>
+    <w:p>
+      <w:pPr>
+        <w:spacing w:line="480" w:lineRule="auto"/>
+        <w:ind w:firstLine="720"/>
+        <w:rPr>
+          <w:rFonts w:ascii="Times New Roman" w:hAnsi="Times New Roman" w:cs="Times New Roman"/>
+          <w:sz w:val="24"/>
+          <w:szCs w:val="24"/>
+        </w:rPr>
+      </w:pPr>
+      <w:r>
+        <w:rPr>
+          <w:rFonts w:ascii="Times New Roman" w:hAnsi="Times New Roman" w:cs="Times New Roman"/>
+          <w:sz w:val="24"/>
+          <w:szCs w:val="24"/>
           <w:shd w:val="clear" w:color="auto" w:fill="FFFFFF"/>
         </w:rPr>
         <w:t>The market for children’s products and food is enormous. Parents on the one hand have a hard time raising children the way they want to, while on the other hand, kids are being increasingly influenced by commercialism that often goes against what parents are trying to do. (</w:t>
       </w:r>
+      <w:proofErr w:type="spellStart"/>
       <w:r>
         <w:rPr>
           <w:rFonts w:ascii="Times New Roman" w:eastAsia="Times New Roman" w:hAnsi="Times New Roman" w:cs="Times New Roman"/>
@@ -116,7 +83,19 @@
           <w:szCs w:val="24"/>
           <w:lang w:eastAsia="en-PH"/>
         </w:rPr>
-        <w:t>Anup Shah, 2010</w:t>
+        <w:t>Anup</w:t>
+      </w:r>
+      <w:proofErr w:type="spellEnd"/>
+      <w:r>
+        <w:rPr>
+          <w:rFonts w:ascii="Times New Roman" w:eastAsia="Times New Roman" w:hAnsi="Times New Roman" w:cs="Times New Roman"/>
+          <w:i/>
+          <w:iCs/>
+          <w:sz w:val="24"/>
+          <w:szCs w:val="24"/>
+          <w:lang w:eastAsia="en-PH"/>
+        </w:rPr>
+        <w:t xml:space="preserve"> Shah, 2010</w:t>
       </w:r>
       <w:r>
         <w:rPr>
@@ -133,146 +112,19 @@
           <w:sz w:val="24"/>
           <w:szCs w:val="24"/>
         </w:rPr>
-        <w:t>Purchasing of food items in a school cafeteria is inevitable, especially for young students like the Lasallians from the University of St. La Salle – Integrated Sc</w:t>
-      </w:r>
-      <w:r>
-        <w:rPr>
-          <w:rFonts w:ascii="Times New Roman" w:hAnsi="Times New Roman" w:cs="Times New Roman"/>
-          <w:sz w:val="24"/>
-          <w:szCs w:val="24"/>
-        </w:rPr>
-        <w:t xml:space="preserve">hool. This is one reason why it is important for parents to monitor their children’s </w:t>
-      </w:r>
-      <w:r>
-        <w:rPr>
-          <w:rFonts w:ascii="Times New Roman" w:hAnsi="Times New Roman" w:cs="Times New Roman"/>
-          <w:sz w:val="24"/>
-          <w:szCs w:val="24"/>
-        </w:rPr>
-        <w:t>transactions.</w:t>
+        <w:t>Purchasing of food items in a school cafeteria is inevitable, especially for young students like the Lasallians from the University of St. La Salle – Integrated School. This is one reason why it is important for parents to monitor their children’s transactions.</w:t>
       </w:r>
     </w:p>
     <w:p>
       <w:pPr>
         <w:spacing w:line="480" w:lineRule="auto"/>
-        <w:rPr>
-          <w:rFonts w:ascii="Times New Roman" w:hAnsi="Times New Roman" w:cs="Times New Roman"/>
-          <w:sz w:val="24"/>
-          <w:szCs w:val="24"/>
-        </w:rPr>
-      </w:pPr>
-      <w:r>
-        <w:rPr>
-          <w:rFonts w:ascii="Times New Roman" w:hAnsi="Times New Roman" w:cs="Times New Roman"/>
-          <w:sz w:val="24"/>
-          <w:szCs w:val="24"/>
-        </w:rPr>
-        <w:tab/>
-      </w:r>
-      <w:r>
-        <w:rPr>
-          <w:rFonts w:ascii="Times New Roman" w:hAnsi="Times New Roman" w:cs="Times New Roman"/>
-          <w:sz w:val="24"/>
-          <w:szCs w:val="24"/>
-        </w:rPr>
-        <w:t xml:space="preserve">This design project </w:t>
-      </w:r>
-      <w:r>
-        <w:rPr>
-          <w:rFonts w:ascii="Times New Roman" w:hAnsi="Times New Roman" w:cs="Times New Roman"/>
-          <w:sz w:val="24"/>
-          <w:szCs w:val="24"/>
-        </w:rPr>
-        <w:t>aims to use</w:t>
-      </w:r>
-      <w:r>
-        <w:rPr>
-          <w:rFonts w:ascii="Times New Roman" w:hAnsi="Times New Roman" w:cs="Times New Roman"/>
-          <w:sz w:val="24"/>
-          <w:szCs w:val="24"/>
-        </w:rPr>
-        <w:t xml:space="preserve"> Radio-frequency Identification (RFID) in making</w:t>
-      </w:r>
-      <w:r>
-        <w:rPr>
-          <w:rFonts w:ascii="Times New Roman" w:hAnsi="Times New Roman" w:cs="Times New Roman"/>
-          <w:sz w:val="24"/>
-          <w:szCs w:val="24"/>
-        </w:rPr>
-        <w:t xml:space="preserve"> cashless</w:t>
-      </w:r>
-      <w:r>
-        <w:rPr>
-          <w:rFonts w:ascii="Times New Roman" w:hAnsi="Times New Roman" w:cs="Times New Roman"/>
-          <w:sz w:val="24"/>
-          <w:szCs w:val="24"/>
-        </w:rPr>
-        <w:t xml:space="preserve"> purchases from the cafeteria in the University of St. La Salle – Integrated School.</w:t>
-      </w:r>
-      <w:r>
-        <w:rPr>
-          <w:rFonts w:ascii="Times New Roman" w:hAnsi="Times New Roman" w:cs="Times New Roman"/>
-          <w:sz w:val="24"/>
-          <w:szCs w:val="24"/>
-        </w:rPr>
-        <w:t xml:space="preserve"> </w:t>
-      </w:r>
-      <w:r>
-        <w:rPr>
-          <w:rFonts w:ascii="Times New Roman" w:hAnsi="Times New Roman" w:cs="Times New Roman"/>
-          <w:sz w:val="24"/>
-          <w:szCs w:val="24"/>
-        </w:rPr>
-        <w:t xml:space="preserve"> </w:t>
-      </w:r>
-      <w:r>
-        <w:rPr>
-          <w:rFonts w:ascii="Times New Roman" w:hAnsi="Times New Roman" w:cs="Times New Roman"/>
-          <w:sz w:val="24"/>
-          <w:szCs w:val="24"/>
-        </w:rPr>
-        <w:t xml:space="preserve">It also makes use of Cloud Computing by keeping track of the vendor’s list of items that are available for buying, along with their prices, the number of purchases made by the students and the total revenue that they have accumulated </w:t>
-      </w:r>
-      <w:r>
-        <w:rPr>
-          <w:rFonts w:ascii="Times New Roman" w:hAnsi="Times New Roman" w:cs="Times New Roman"/>
-          <w:sz w:val="24"/>
-          <w:szCs w:val="24"/>
-        </w:rPr>
-        <w:t xml:space="preserve">throughout a certain period. </w:t>
-      </w:r>
-      <w:r>
-        <w:rPr>
-          <w:rFonts w:ascii="Times New Roman" w:hAnsi="Times New Roman" w:cs="Times New Roman"/>
-          <w:sz w:val="24"/>
-          <w:szCs w:val="24"/>
-        </w:rPr>
-        <w:t xml:space="preserve">This payment scheme also comes with an application which the parents can download in order to monitor </w:t>
-      </w:r>
-      <w:r>
-        <w:rPr>
-          <w:rFonts w:ascii="Times New Roman" w:hAnsi="Times New Roman" w:cs="Times New Roman"/>
-          <w:sz w:val="24"/>
-          <w:szCs w:val="24"/>
-        </w:rPr>
-        <w:t xml:space="preserve">the student’s transactions, </w:t>
-      </w:r>
-      <w:r>
-        <w:rPr>
-          <w:rFonts w:ascii="Times New Roman" w:hAnsi="Times New Roman" w:cs="Times New Roman"/>
-          <w:sz w:val="24"/>
-          <w:szCs w:val="24"/>
-        </w:rPr>
-        <w:t>see the available</w:t>
-      </w:r>
-      <w:r>
-        <w:rPr>
-          <w:rFonts w:ascii="Times New Roman" w:hAnsi="Times New Roman" w:cs="Times New Roman"/>
-          <w:sz w:val="24"/>
-          <w:szCs w:val="24"/>
-        </w:rPr>
-        <w:t xml:space="preserve"> balance in the child’s account and control the child’s daily expenditure budget.</w:t>
-      </w:r>
+        <w:ind w:firstLine="720"/>
+        <w:rPr>
+          <w:rFonts w:ascii="Times New Roman" w:hAnsi="Times New Roman" w:cs="Times New Roman"/>
+          <w:sz w:val="24"/>
+          <w:szCs w:val="24"/>
+        </w:rPr>
+      </w:pPr>
     </w:p>
     <w:p>
       <w:pPr>
@@ -289,8 +141,15 @@
           <w:sz w:val="24"/>
           <w:szCs w:val="24"/>
         </w:rPr>
-        <w:lastRenderedPageBreak/>
-        <w:tab/>
+        <w:t>Background</w:t>
+      </w:r>
+      <w:r>
+        <w:rPr>
+          <w:rFonts w:ascii="Times New Roman" w:hAnsi="Times New Roman" w:cs="Times New Roman"/>
+          <w:sz w:val="24"/>
+          <w:szCs w:val="24"/>
+        </w:rPr>
+        <w:t xml:space="preserve"> of the Study</w:t>
       </w:r>
     </w:p>
     <w:p>
@@ -309,6 +168,231 @@
           <w:szCs w:val="24"/>
         </w:rPr>
         <w:tab/>
+        <w:t>In the University of St. La Salle – Integrated School, the cafeteria is one of the most visited places by the students. Also, majority of purchases are done here. There is a large of number of sellers but the number of employees under one seller is low</w:t>
+      </w:r>
+      <w:r>
+        <w:rPr>
+          <w:rFonts w:ascii="Times New Roman" w:hAnsi="Times New Roman" w:cs="Times New Roman"/>
+          <w:sz w:val="24"/>
+          <w:szCs w:val="24"/>
+        </w:rPr>
+        <w:t>, t</w:t>
+      </w:r>
+      <w:r>
+        <w:rPr>
+          <w:rFonts w:ascii="Times New Roman" w:hAnsi="Times New Roman" w:cs="Times New Roman"/>
+          <w:sz w:val="24"/>
+          <w:szCs w:val="24"/>
+        </w:rPr>
+        <w:t xml:space="preserve">hus, </w:t>
+      </w:r>
+      <w:r>
+        <w:rPr>
+          <w:rFonts w:ascii="Times New Roman" w:hAnsi="Times New Roman" w:cs="Times New Roman"/>
+          <w:sz w:val="24"/>
+          <w:szCs w:val="24"/>
+        </w:rPr>
+        <w:lastRenderedPageBreak/>
+        <w:t>making transactions slower and more tedious.</w:t>
+      </w:r>
+      <w:r>
+        <w:rPr>
+          <w:rFonts w:ascii="Times New Roman" w:hAnsi="Times New Roman" w:cs="Times New Roman"/>
+          <w:sz w:val="24"/>
+          <w:szCs w:val="24"/>
+        </w:rPr>
+        <w:t xml:space="preserve"> This also leads to </w:t>
+      </w:r>
+      <w:r>
+        <w:rPr>
+          <w:rFonts w:ascii="Times New Roman" w:hAnsi="Times New Roman" w:cs="Times New Roman"/>
+          <w:sz w:val="24"/>
+          <w:szCs w:val="24"/>
+        </w:rPr>
+        <w:t>congestion while buying food items.</w:t>
+      </w:r>
+    </w:p>
+    <w:p>
+      <w:pPr>
+        <w:spacing w:line="480" w:lineRule="auto"/>
+        <w:rPr>
+          <w:rFonts w:ascii="Times New Roman" w:hAnsi="Times New Roman" w:cs="Times New Roman"/>
+          <w:sz w:val="24"/>
+          <w:szCs w:val="24"/>
+        </w:rPr>
+      </w:pPr>
+      <w:r>
+        <w:rPr>
+          <w:rFonts w:ascii="Times New Roman" w:hAnsi="Times New Roman" w:cs="Times New Roman"/>
+          <w:sz w:val="24"/>
+          <w:szCs w:val="24"/>
+        </w:rPr>
+        <w:tab/>
+        <w:t>Par</w:t>
+      </w:r>
+      <w:bookmarkStart w:id="0" w:name="_GoBack"/>
+      <w:bookmarkEnd w:id="0"/>
+      <w:r>
+        <w:rPr>
+          <w:rFonts w:ascii="Times New Roman" w:hAnsi="Times New Roman" w:cs="Times New Roman"/>
+          <w:sz w:val="24"/>
+          <w:szCs w:val="24"/>
+        </w:rPr>
+        <w:t>ents, in one hand, also face the problem of being unassured. Sin</w:t>
+      </w:r>
+      <w:r>
+        <w:rPr>
+          <w:rFonts w:ascii="Times New Roman" w:hAnsi="Times New Roman" w:cs="Times New Roman"/>
+          <w:sz w:val="24"/>
+          <w:szCs w:val="24"/>
+        </w:rPr>
+        <w:t xml:space="preserve">ce they are not always around their children, they have no means of monitoring what their children are buying or whether the </w:t>
+      </w:r>
+      <w:r>
+        <w:rPr>
+          <w:rFonts w:ascii="Times New Roman" w:hAnsi="Times New Roman" w:cs="Times New Roman"/>
+          <w:sz w:val="24"/>
+          <w:szCs w:val="24"/>
+        </w:rPr>
+        <w:t>food</w:t>
+      </w:r>
+      <w:r>
+        <w:rPr>
+          <w:rFonts w:ascii="Times New Roman" w:hAnsi="Times New Roman" w:cs="Times New Roman"/>
+          <w:sz w:val="24"/>
+          <w:szCs w:val="24"/>
+        </w:rPr>
+        <w:t xml:space="preserve"> they eat </w:t>
+      </w:r>
+      <w:r>
+        <w:rPr>
+          <w:rFonts w:ascii="Times New Roman" w:hAnsi="Times New Roman" w:cs="Times New Roman"/>
+          <w:sz w:val="24"/>
+          <w:szCs w:val="24"/>
+        </w:rPr>
+        <w:t>is safe.</w:t>
+      </w:r>
+    </w:p>
+    <w:p>
+      <w:pPr>
+        <w:spacing w:line="480" w:lineRule="auto"/>
+        <w:rPr>
+          <w:rFonts w:ascii="Times New Roman" w:hAnsi="Times New Roman" w:cs="Times New Roman"/>
+          <w:sz w:val="24"/>
+          <w:szCs w:val="24"/>
+        </w:rPr>
+      </w:pPr>
+      <w:r>
+        <w:rPr>
+          <w:rFonts w:ascii="Times New Roman" w:hAnsi="Times New Roman" w:cs="Times New Roman"/>
+          <w:sz w:val="24"/>
+          <w:szCs w:val="24"/>
+        </w:rPr>
+        <w:tab/>
+      </w:r>
+      <w:r>
+        <w:rPr>
+          <w:rFonts w:ascii="Times New Roman" w:hAnsi="Times New Roman" w:cs="Times New Roman"/>
+          <w:sz w:val="24"/>
+          <w:szCs w:val="24"/>
+        </w:rPr>
+        <w:t xml:space="preserve">This design project </w:t>
+      </w:r>
+      <w:r>
+        <w:rPr>
+          <w:rFonts w:ascii="Times New Roman" w:hAnsi="Times New Roman" w:cs="Times New Roman"/>
+          <w:sz w:val="24"/>
+          <w:szCs w:val="24"/>
+        </w:rPr>
+        <w:t>aims to use</w:t>
+      </w:r>
+      <w:r>
+        <w:rPr>
+          <w:rFonts w:ascii="Times New Roman" w:hAnsi="Times New Roman" w:cs="Times New Roman"/>
+          <w:sz w:val="24"/>
+          <w:szCs w:val="24"/>
+        </w:rPr>
+        <w:t xml:space="preserve"> Radio-frequency Identification (RFID) in making</w:t>
+      </w:r>
+      <w:r>
+        <w:rPr>
+          <w:rFonts w:ascii="Times New Roman" w:hAnsi="Times New Roman" w:cs="Times New Roman"/>
+          <w:sz w:val="24"/>
+          <w:szCs w:val="24"/>
+        </w:rPr>
+        <w:t xml:space="preserve"> cashless</w:t>
+      </w:r>
+      <w:r>
+        <w:rPr>
+          <w:rFonts w:ascii="Times New Roman" w:hAnsi="Times New Roman" w:cs="Times New Roman"/>
+          <w:sz w:val="24"/>
+          <w:szCs w:val="24"/>
+        </w:rPr>
+        <w:t xml:space="preserve"> purchases from the cafeteria in the University of St. La Salle – Integrated School.</w:t>
+      </w:r>
+      <w:r>
+        <w:rPr>
+          <w:rFonts w:ascii="Times New Roman" w:hAnsi="Times New Roman" w:cs="Times New Roman"/>
+          <w:sz w:val="24"/>
+          <w:szCs w:val="24"/>
+        </w:rPr>
+        <w:t xml:space="preserve"> </w:t>
+      </w:r>
+      <w:r>
+        <w:rPr>
+          <w:rFonts w:ascii="Times New Roman" w:hAnsi="Times New Roman" w:cs="Times New Roman"/>
+          <w:sz w:val="24"/>
+          <w:szCs w:val="24"/>
+        </w:rPr>
+        <w:t xml:space="preserve"> </w:t>
+      </w:r>
+      <w:r>
+        <w:rPr>
+          <w:rFonts w:ascii="Times New Roman" w:hAnsi="Times New Roman" w:cs="Times New Roman"/>
+          <w:sz w:val="24"/>
+          <w:szCs w:val="24"/>
+        </w:rPr>
+        <w:t xml:space="preserve">It also makes use of Cloud Computing by keeping track of the vendor’s list of items that are available for buying, along with their prices, the number of purchases made by the students and the total revenue that they have accumulated </w:t>
+      </w:r>
+      <w:r>
+        <w:rPr>
+          <w:rFonts w:ascii="Times New Roman" w:hAnsi="Times New Roman" w:cs="Times New Roman"/>
+          <w:sz w:val="24"/>
+          <w:szCs w:val="24"/>
+        </w:rPr>
+        <w:t xml:space="preserve">throughout a certain period. </w:t>
+      </w:r>
+      <w:r>
+        <w:rPr>
+          <w:rFonts w:ascii="Times New Roman" w:hAnsi="Times New Roman" w:cs="Times New Roman"/>
+          <w:sz w:val="24"/>
+          <w:szCs w:val="24"/>
+        </w:rPr>
+        <w:t xml:space="preserve">This payment scheme also comes with an application which the parents can download in order to monitor </w:t>
+      </w:r>
+      <w:r>
+        <w:rPr>
+          <w:rFonts w:ascii="Times New Roman" w:hAnsi="Times New Roman" w:cs="Times New Roman"/>
+          <w:sz w:val="24"/>
+          <w:szCs w:val="24"/>
+        </w:rPr>
+        <w:t xml:space="preserve">the student’s transactions, </w:t>
+      </w:r>
+      <w:r>
+        <w:rPr>
+          <w:rFonts w:ascii="Times New Roman" w:hAnsi="Times New Roman" w:cs="Times New Roman"/>
+          <w:sz w:val="24"/>
+          <w:szCs w:val="24"/>
+        </w:rPr>
+        <w:t>see the available</w:t>
+      </w:r>
+      <w:r>
+        <w:rPr>
+          <w:rFonts w:ascii="Times New Roman" w:hAnsi="Times New Roman" w:cs="Times New Roman"/>
+          <w:sz w:val="24"/>
+          <w:szCs w:val="24"/>
+        </w:rPr>
+        <w:t xml:space="preserve"> balance in the child’s account and control the child’s daily expenditure budget.</w:t>
       </w:r>
     </w:p>
     <w:sectPr>

</xml_diff>